<commit_message>
added Azure DevOps project link to web api doc
</commit_message>
<xml_diff>
--- a/Documentation/Fitness Tracker Web API.docx
+++ b/Documentation/Fitness Tracker Web API.docx
@@ -242,13 +242,26 @@
       </w:pPr>
       <w:r>
         <w:lastRenderedPageBreak/>
-        <w:t xml:space="preserve">Add a User’s personal workouts to their workout list; a workout includes data such as date of workout, workout duration, calories burned during the workout (easily attainable nowadays from smart watches), and workout details (exercises completed etc.). This will allow the app to show a list of a User’s past workouts to them, to allow User’s to track their time working out, their calories burned working out and also keep track of </w:t>
+        <w:t xml:space="preserve">Add a User’s personal workouts to their workout list; a workout includes data such as date of workout, workout duration, calories burned during the workout (easily attainable nowadays from smart watches), and </w:t>
+      </w:r>
+      <w:proofErr w:type="spellStart"/>
+      <w:r>
+        <w:t>workout</w:t>
+      </w:r>
+      <w:proofErr w:type="spellEnd"/>
+      <w:r>
+        <w:t xml:space="preserve"> details (exercises completed etc.). This will allow the app to show a list of a User’s past workouts to them, to allow User’s to track their time working out, their calories burned working out and also keep track of </w:t>
       </w:r>
       <w:r>
         <w:t xml:space="preserve">their </w:t>
       </w:r>
-      <w:r>
-        <w:t>workout details such as body parts worked on and exercises completed etc.</w:t>
+      <w:proofErr w:type="spellStart"/>
+      <w:r>
+        <w:t>workout</w:t>
+      </w:r>
+      <w:proofErr w:type="spellEnd"/>
+      <w:r>
+        <w:t xml:space="preserve"> details such as body parts worked on and exercises completed etc.</w:t>
       </w:r>
     </w:p>
     <w:p>
@@ -642,7 +655,21 @@
         <w:rPr>
           <w:sz w:val="24"/>
         </w:rPr>
-        <w:t>orkouts. A user has a list of workouts and entity framework uses userID as foreign key for map workouts to users.</w:t>
+        <w:t xml:space="preserve">orkouts. A user has a list of workouts and entity framework uses </w:t>
+      </w:r>
+      <w:proofErr w:type="spellStart"/>
+      <w:r>
+        <w:rPr>
+          <w:sz w:val="24"/>
+        </w:rPr>
+        <w:t>userID</w:t>
+      </w:r>
+      <w:proofErr w:type="spellEnd"/>
+      <w:r>
+        <w:rPr>
+          <w:sz w:val="24"/>
+        </w:rPr>
+        <w:t xml:space="preserve"> as foreign key for map workouts to users.</w:t>
       </w:r>
     </w:p>
     <w:p>
@@ -957,8 +984,52 @@
           <w:sz w:val="24"/>
         </w:rPr>
         <w:lastRenderedPageBreak/>
-        <w:t>Full .yml file available on web API Git repo</w:t>
-      </w:r>
+        <w:t>Full .</w:t>
+      </w:r>
+      <w:proofErr w:type="spellStart"/>
+      <w:r>
+        <w:rPr>
+          <w:sz w:val="24"/>
+        </w:rPr>
+        <w:t>yml</w:t>
+      </w:r>
+      <w:proofErr w:type="spellEnd"/>
+      <w:r>
+        <w:rPr>
+          <w:sz w:val="24"/>
+        </w:rPr>
+        <w:t xml:space="preserve"> file available on web API </w:t>
+      </w:r>
+      <w:proofErr w:type="spellStart"/>
+      <w:r>
+        <w:rPr>
+          <w:sz w:val="24"/>
+        </w:rPr>
+        <w:t>Git</w:t>
+      </w:r>
+      <w:proofErr w:type="spellEnd"/>
+      <w:r>
+        <w:rPr>
+          <w:sz w:val="24"/>
+        </w:rPr>
+        <w:t xml:space="preserve"> repo</w:t>
+      </w:r>
+      <w:r>
+        <w:rPr>
+          <w:sz w:val="24"/>
+        </w:rPr>
+        <w:t xml:space="preserve"> or you can view the public Azure DevOps project:</w:t>
+      </w:r>
+    </w:p>
+    <w:p>
+      <w:hyperlink r:id="rId20" w:history="1">
+        <w:r>
+          <w:rPr>
+            <w:rStyle w:val="Hyperlink"/>
+          </w:rPr>
+          <w:t>https://dev.azure.com/X00075734/Web%20API%20Fitness%20Tracker</w:t>
+        </w:r>
+      </w:hyperlink>
     </w:p>
     <w:p>
       <w:pPr>
@@ -971,77 +1042,10 @@
           <w:noProof/>
         </w:rPr>
         <w:drawing>
-          <wp:inline distT="0" distB="0" distL="0" distR="0" wp14:anchorId="29800A99" wp14:editId="0ED2965D">
-            <wp:extent cx="6305909" cy="4418188"/>
-            <wp:effectExtent l="0" t="0" r="0" b="1905"/>
+          <wp:inline distT="0" distB="0" distL="0" distR="0" wp14:anchorId="29800A99" wp14:editId="696843EA">
+            <wp:extent cx="5876925" cy="4117624"/>
+            <wp:effectExtent l="0" t="0" r="0" b="0"/>
             <wp:docPr id="16" name="Picture 16"/>
-            <wp:cNvGraphicFramePr>
-              <a:graphicFrameLocks xmlns:a="http://schemas.openxmlformats.org/drawingml/2006/main" noChangeAspect="1"/>
-            </wp:cNvGraphicFramePr>
-            <a:graphic xmlns:a="http://schemas.openxmlformats.org/drawingml/2006/main">
-              <a:graphicData uri="http://schemas.openxmlformats.org/drawingml/2006/picture">
-                <pic:pic xmlns:pic="http://schemas.openxmlformats.org/drawingml/2006/picture">
-                  <pic:nvPicPr>
-                    <pic:cNvPr id="1" name=""/>
-                    <pic:cNvPicPr/>
-                  </pic:nvPicPr>
-                  <pic:blipFill>
-                    <a:blip r:embed="rId20"/>
-                    <a:stretch>
-                      <a:fillRect/>
-                    </a:stretch>
-                  </pic:blipFill>
-                  <pic:spPr>
-                    <a:xfrm>
-                      <a:off x="0" y="0"/>
-                      <a:ext cx="6328114" cy="4433746"/>
-                    </a:xfrm>
-                    <a:prstGeom prst="rect">
-                      <a:avLst/>
-                    </a:prstGeom>
-                  </pic:spPr>
-                </pic:pic>
-              </a:graphicData>
-            </a:graphic>
-          </wp:inline>
-        </w:drawing>
-      </w:r>
-    </w:p>
-    <w:p>
-      <w:pPr>
-        <w:rPr>
-          <w:sz w:val="24"/>
-        </w:rPr>
-      </w:pPr>
-    </w:p>
-    <w:p>
-      <w:pPr>
-        <w:rPr>
-          <w:sz w:val="24"/>
-        </w:rPr>
-      </w:pPr>
-      <w:r>
-        <w:rPr>
-          <w:sz w:val="24"/>
-        </w:rPr>
-        <w:t xml:space="preserve">GitHib has been fully utilized. All commits to the Web API repo kick-off an Azure pipeline build which analyses our code with SonarCloud and runs our unit tests. If these unit tests pass it will deploy to our development env on AWS Elastic Beanstalk. </w:t>
-      </w:r>
-    </w:p>
-    <w:p>
-      <w:pPr>
-        <w:rPr>
-          <w:sz w:val="24"/>
-        </w:rPr>
-      </w:pPr>
-      <w:r>
-        <w:rPr>
-          <w:noProof/>
-        </w:rPr>
-        <w:drawing>
-          <wp:inline distT="0" distB="0" distL="0" distR="0" wp14:anchorId="30BA4120" wp14:editId="70A4E4FA">
-            <wp:extent cx="3571336" cy="2956066"/>
-            <wp:effectExtent l="0" t="0" r="0" b="0"/>
-            <wp:docPr id="17" name="Picture 17"/>
             <wp:cNvGraphicFramePr>
               <a:graphicFrameLocks xmlns:a="http://schemas.openxmlformats.org/drawingml/2006/main" noChangeAspect="1"/>
             </wp:cNvGraphicFramePr>
@@ -1061,7 +1065,7 @@
                   <pic:spPr>
                     <a:xfrm>
                       <a:off x="0" y="0"/>
-                      <a:ext cx="3583574" cy="2966196"/>
+                      <a:ext cx="5904339" cy="4136831"/>
                     </a:xfrm>
                     <a:prstGeom prst="rect">
                       <a:avLst/>
@@ -1080,29 +1084,51 @@
           <w:sz w:val="24"/>
         </w:rPr>
       </w:pPr>
-      <w:r>
-        <w:rPr>
-          <w:sz w:val="24"/>
-        </w:rPr>
-        <w:lastRenderedPageBreak/>
-        <w:t>Unit tests (full list available on web API Git repo)</w:t>
-      </w:r>
-    </w:p>
-    <w:p>
-      <w:pPr>
-        <w:rPr>
-          <w:sz w:val="24"/>
-        </w:rPr>
-      </w:pPr>
+      <w:proofErr w:type="spellStart"/>
+      <w:r>
+        <w:rPr>
+          <w:sz w:val="24"/>
+        </w:rPr>
+        <w:t>GitHib</w:t>
+      </w:r>
+      <w:proofErr w:type="spellEnd"/>
+      <w:r>
+        <w:rPr>
+          <w:sz w:val="24"/>
+        </w:rPr>
+        <w:t xml:space="preserve"> has been fully utilized. All commits to the Web API repo kick-off an Azure pipeline build which analyses our code with </w:t>
+      </w:r>
+      <w:proofErr w:type="spellStart"/>
+      <w:r>
+        <w:rPr>
+          <w:sz w:val="24"/>
+        </w:rPr>
+        <w:t>SonarCloud</w:t>
+      </w:r>
+      <w:proofErr w:type="spellEnd"/>
+      <w:r>
+        <w:rPr>
+          <w:sz w:val="24"/>
+        </w:rPr>
+        <w:t xml:space="preserve"> and runs our unit tests. If these unit tests pass it will deploy to our development env on AWS Elastic Beanstalk. </w:t>
+      </w:r>
+    </w:p>
+    <w:p>
+      <w:pPr>
+        <w:rPr>
+          <w:sz w:val="24"/>
+        </w:rPr>
+      </w:pPr>
+      <w:bookmarkStart w:id="0" w:name="_GoBack"/>
       <w:r>
         <w:rPr>
           <w:noProof/>
         </w:rPr>
         <w:drawing>
-          <wp:inline distT="0" distB="0" distL="0" distR="0" wp14:anchorId="638C2AD0" wp14:editId="537FF6A9">
-            <wp:extent cx="5731510" cy="4852670"/>
-            <wp:effectExtent l="0" t="0" r="2540" b="5080"/>
-            <wp:docPr id="18" name="Picture 18"/>
+          <wp:inline distT="0" distB="0" distL="0" distR="0" wp14:anchorId="30BA4120" wp14:editId="12DDF336">
+            <wp:extent cx="4019550" cy="3327061"/>
+            <wp:effectExtent l="0" t="0" r="0" b="6985"/>
+            <wp:docPr id="17" name="Picture 17"/>
             <wp:cNvGraphicFramePr>
               <a:graphicFrameLocks xmlns:a="http://schemas.openxmlformats.org/drawingml/2006/main" noChangeAspect="1"/>
             </wp:cNvGraphicFramePr>
@@ -1122,6 +1148,82 @@
                   <pic:spPr>
                     <a:xfrm>
                       <a:off x="0" y="0"/>
+                      <a:ext cx="4061897" cy="3362112"/>
+                    </a:xfrm>
+                    <a:prstGeom prst="rect">
+                      <a:avLst/>
+                    </a:prstGeom>
+                  </pic:spPr>
+                </pic:pic>
+              </a:graphicData>
+            </a:graphic>
+          </wp:inline>
+        </w:drawing>
+      </w:r>
+      <w:bookmarkEnd w:id="0"/>
+    </w:p>
+    <w:p>
+      <w:pPr>
+        <w:rPr>
+          <w:sz w:val="24"/>
+        </w:rPr>
+      </w:pPr>
+      <w:r>
+        <w:rPr>
+          <w:sz w:val="24"/>
+        </w:rPr>
+        <w:lastRenderedPageBreak/>
+        <w:t xml:space="preserve">Unit tests (full list available on web API </w:t>
+      </w:r>
+      <w:proofErr w:type="spellStart"/>
+      <w:r>
+        <w:rPr>
+          <w:sz w:val="24"/>
+        </w:rPr>
+        <w:t>Git</w:t>
+      </w:r>
+      <w:proofErr w:type="spellEnd"/>
+      <w:r>
+        <w:rPr>
+          <w:sz w:val="24"/>
+        </w:rPr>
+        <w:t xml:space="preserve"> repo)</w:t>
+      </w:r>
+    </w:p>
+    <w:p>
+      <w:pPr>
+        <w:rPr>
+          <w:sz w:val="24"/>
+        </w:rPr>
+      </w:pPr>
+      <w:r>
+        <w:rPr>
+          <w:noProof/>
+        </w:rPr>
+        <w:drawing>
+          <wp:inline distT="0" distB="0" distL="0" distR="0" wp14:anchorId="638C2AD0" wp14:editId="537FF6A9">
+            <wp:extent cx="5731510" cy="4852670"/>
+            <wp:effectExtent l="0" t="0" r="2540" b="5080"/>
+            <wp:docPr id="18" name="Picture 18"/>
+            <wp:cNvGraphicFramePr>
+              <a:graphicFrameLocks xmlns:a="http://schemas.openxmlformats.org/drawingml/2006/main" noChangeAspect="1"/>
+            </wp:cNvGraphicFramePr>
+            <a:graphic xmlns:a="http://schemas.openxmlformats.org/drawingml/2006/main">
+              <a:graphicData uri="http://schemas.openxmlformats.org/drawingml/2006/picture">
+                <pic:pic xmlns:pic="http://schemas.openxmlformats.org/drawingml/2006/picture">
+                  <pic:nvPicPr>
+                    <pic:cNvPr id="1" name=""/>
+                    <pic:cNvPicPr/>
+                  </pic:nvPicPr>
+                  <pic:blipFill>
+                    <a:blip r:embed="rId23"/>
+                    <a:stretch>
+                      <a:fillRect/>
+                    </a:stretch>
+                  </pic:blipFill>
+                  <pic:spPr>
+                    <a:xfrm>
+                      <a:off x="0" y="0"/>
                       <a:ext cx="5731510" cy="4852670"/>
                     </a:xfrm>
                     <a:prstGeom prst="rect">
@@ -1134,8 +1236,6 @@
           </wp:inline>
         </w:drawing>
       </w:r>
-      <w:bookmarkStart w:id="0" w:name="_GoBack"/>
-      <w:bookmarkEnd w:id="0"/>
     </w:p>
     <w:sectPr>
       <w:pgSz w:w="11906" w:h="16838"/>

</xml_diff>